<commit_message>
added gross profit margin. updated read me. updated project main. created tasks for Project plan
</commit_message>
<xml_diff>
--- a/Project_Documents/Project_Main.docx
+++ b/Project_Documents/Project_Main.docx
@@ -1154,6 +1154,35 @@
                 <w:szCs w:val="24"/>
               </w:rPr>
               <w:t>App for specific vendors.</w:t>
+            </w:r>
+          </w:p>
+          <w:p>
+            <w:pPr>
+              <w:widowControl w:val="0"/>
+              <w:numPr>
+                <w:ilvl w:val="0"/>
+                <w:numId w:val="7"/>
+              </w:numPr>
+              <w:pBdr>
+                <w:top w:val="nil"/>
+                <w:left w:val="nil"/>
+                <w:bottom w:val="nil"/>
+                <w:right w:val="nil"/>
+                <w:between w:val="nil"/>
+              </w:pBdr>
+              <w:rPr>
+                <w:color w:val="434343"/>
+                <w:sz w:val="24"/>
+                <w:szCs w:val="24"/>
+              </w:rPr>
+            </w:pPr>
+            <w:r>
+              <w:rPr>
+                <w:color w:val="434343"/>
+                <w:sz w:val="24"/>
+                <w:szCs w:val="24"/>
+              </w:rPr>
+              <w:t>Financial indicators.</w:t>
             </w:r>
           </w:p>
         </w:tc>

</xml_diff>

<commit_message>
Cumulative and bar charts of sales. New table: Calendar. New table with measure: -Measures[Sales Cumulative]
</commit_message>
<xml_diff>
--- a/Project_Documents/Project_Main.docx
+++ b/Project_Documents/Project_Main.docx
@@ -510,7 +510,7 @@
                 <w:sz w:val="24"/>
                 <w:szCs w:val="24"/>
               </w:rPr>
-              <w:t xml:space="preserve"> in terms of income and market features.</w:t>
+              <w:t>.</w:t>
             </w:r>
           </w:p>
           <w:p>
@@ -1078,7 +1078,6 @@
                 <w:sz w:val="24"/>
                 <w:szCs w:val="24"/>
               </w:rPr>
-              <w:lastRenderedPageBreak/>
               <w:t xml:space="preserve">Out-of-Scope: </w:t>
             </w:r>
             <w:r>
@@ -1116,6 +1115,7 @@
                 <w:sz w:val="24"/>
                 <w:szCs w:val="24"/>
               </w:rPr>
+              <w:lastRenderedPageBreak/>
               <w:t>Forecast tools</w:t>
             </w:r>
             <w:r>

</xml_diff>